<commit_message>
edited the cv file in duplicste
</commit_message>
<xml_diff>
--- a/Resume.docx
+++ b/Resume.docx
@@ -188,7 +188,16 @@
           <w:sz w:val="24"/>
           <w:szCs w:val="24"/>
         </w:rPr>
-        <w:t xml:space="preserve"> work in an organization with dedication to achieve organizational as well as   </w:t>
+        <w:t xml:space="preserve"> work in a company </w:t>
+      </w:r>
+      <w:r>
+        <w:rPr>
+          <w:rFonts w:ascii="Roboto" w:eastAsia="Times New Roman" w:hAnsi="Roboto" w:cs="Times New Roman"/>
+          <w:color w:val="000000"/>
+          <w:sz w:val="24"/>
+          <w:szCs w:val="24"/>
+        </w:rPr>
+        <w:t>with dedication to achieve organizational as well as   </w:t>
       </w:r>
     </w:p>
     <w:p>

</xml_diff>

<commit_message>
commit the file Resume.docx
</commit_message>
<xml_diff>
--- a/Resume.docx
+++ b/Resume.docx
@@ -188,7 +188,25 @@
           <w:sz w:val="24"/>
           <w:szCs w:val="24"/>
         </w:rPr>
-        <w:t xml:space="preserve"> work in a company </w:t>
+        <w:t xml:space="preserve"> work in an </w:t>
+      </w:r>
+      <w:r>
+        <w:rPr>
+          <w:rFonts w:ascii="Roboto" w:eastAsia="Times New Roman" w:hAnsi="Roboto" w:cs="Times New Roman" w:hint="eastAsia"/>
+          <w:color w:val="000000"/>
+          <w:sz w:val="24"/>
+          <w:szCs w:val="24"/>
+        </w:rPr>
+        <w:t>organization</w:t>
+      </w:r>
+      <w:r>
+        <w:rPr>
+          <w:rFonts w:ascii="Roboto" w:eastAsia="Times New Roman" w:hAnsi="Roboto" w:cs="Times New Roman"/>
+          <w:color w:val="000000"/>
+          <w:sz w:val="24"/>
+          <w:szCs w:val="24"/>
+        </w:rPr>
+        <w:t xml:space="preserve"> </w:t>
       </w:r>
       <w:r>
         <w:rPr>

</xml_diff>